<commit_message>
HLD ,Index, Readme Updated
</commit_message>
<xml_diff>
--- a/Documents/HLD.docx
+++ b/Documents/HLD.docx
@@ -484,12 +484,6 @@
             <w:insideH w:val="single" w:color="999999" w:sz="4" w:space="0"/>
             <w:insideV w:val="single" w:color="999999" w:sz="4" w:space="0"/>
           </w:tblBorders>
-          <w:tblCellMar>
-            <w:top w:w="0" w:type="dxa"/>
-            <w:left w:w="0" w:type="dxa"/>
-            <w:bottom w:w="0" w:type="dxa"/>
-            <w:right w:w="0" w:type="dxa"/>
-          </w:tblCellMar>
         </w:tblPrEx>
         <w:trPr>
           <w:trHeight w:val="428" w:hRule="atLeast"/>
@@ -778,12 +772,6 @@
             <w:insideH w:val="single" w:color="999999" w:sz="4" w:space="0"/>
             <w:insideV w:val="single" w:color="999999" w:sz="4" w:space="0"/>
           </w:tblBorders>
-          <w:tblCellMar>
-            <w:top w:w="0" w:type="dxa"/>
-            <w:left w:w="0" w:type="dxa"/>
-            <w:bottom w:w="0" w:type="dxa"/>
-            <w:right w:w="0" w:type="dxa"/>
-          </w:tblCellMar>
         </w:tblPrEx>
         <w:trPr>
           <w:trHeight w:val="432" w:hRule="atLeast"/>
@@ -851,12 +839,6 @@
             <w:insideH w:val="single" w:color="999999" w:sz="4" w:space="0"/>
             <w:insideV w:val="single" w:color="999999" w:sz="4" w:space="0"/>
           </w:tblBorders>
-          <w:tblCellMar>
-            <w:top w:w="0" w:type="dxa"/>
-            <w:left w:w="0" w:type="dxa"/>
-            <w:bottom w:w="0" w:type="dxa"/>
-            <w:right w:w="0" w:type="dxa"/>
-          </w:tblCellMar>
         </w:tblPrEx>
         <w:trPr>
           <w:trHeight w:val="431" w:hRule="atLeast"/>
@@ -1070,12 +1052,6 @@
             <w:insideH w:val="single" w:color="999999" w:sz="4" w:space="0"/>
             <w:insideV w:val="single" w:color="999999" w:sz="4" w:space="0"/>
           </w:tblBorders>
-          <w:tblCellMar>
-            <w:top w:w="0" w:type="dxa"/>
-            <w:left w:w="0" w:type="dxa"/>
-            <w:bottom w:w="0" w:type="dxa"/>
-            <w:right w:w="0" w:type="dxa"/>
-          </w:tblCellMar>
         </w:tblPrEx>
         <w:trPr>
           <w:trHeight w:val="434" w:hRule="atLeast"/>
@@ -2225,8 +2201,6 @@
             </w:rPr>
             <w:t>5</w:t>
           </w:r>
-          <w:bookmarkStart w:id="25" w:name="_GoBack"/>
-          <w:bookmarkEnd w:id="25"/>
           <w:r>
             <w:t>.0 Conclusion</w:t>
           </w:r>
@@ -3633,6 +3607,14 @@
         <w:gridCol w:w="7406"/>
       </w:tblGrid>
       <w:tr>
+        <w:tblPrEx>
+          <w:tblCellMar>
+            <w:top w:w="0" w:type="dxa"/>
+            <w:left w:w="0" w:type="dxa"/>
+            <w:bottom w:w="0" w:type="dxa"/>
+            <w:right w:w="0" w:type="dxa"/>
+          </w:tblCellMar>
+        </w:tblPrEx>
         <w:trPr>
           <w:trHeight w:val="499" w:hRule="atLeast"/>
         </w:trPr>
@@ -5095,7 +5077,7 @@
       </w:pPr>
       <w:r>
         <w:drawing>
-          <wp:anchor distT="0" distB="0" distL="0" distR="0" simplePos="0" relativeHeight="251663360" behindDoc="1" locked="0" layoutInCell="1" allowOverlap="1">
+          <wp:anchor distT="0" distB="0" distL="0" distR="0" simplePos="0" relativeHeight="251664384" behindDoc="1" locked="0" layoutInCell="1" allowOverlap="1">
             <wp:simplePos x="0" y="0"/>
             <wp:positionH relativeFrom="page">
               <wp:posOffset>1143000</wp:posOffset>
@@ -5899,7 +5881,7 @@
           <w:szCs w:val="24"/>
         </w:rPr>
         <w:drawing>
-          <wp:anchor distT="0" distB="0" distL="114300" distR="114300" simplePos="0" relativeHeight="251660288" behindDoc="0" locked="0" layoutInCell="1" allowOverlap="1">
+          <wp:anchor distT="0" distB="0" distL="114300" distR="114300" simplePos="0" relativeHeight="251661312" behindDoc="0" locked="0" layoutInCell="1" allowOverlap="1">
             <wp:simplePos x="0" y="0"/>
             <wp:positionH relativeFrom="column">
               <wp:posOffset>4581525</wp:posOffset>
@@ -5950,7 +5932,7 @@
       </w:r>
       <w:r>
         <w:drawing>
-          <wp:anchor distT="0" distB="0" distL="0" distR="0" simplePos="0" relativeHeight="251659264" behindDoc="0" locked="0" layoutInCell="1" allowOverlap="1">
+          <wp:anchor distT="0" distB="0" distL="0" distR="0" simplePos="0" relativeHeight="251660288" behindDoc="0" locked="0" layoutInCell="1" allowOverlap="1">
             <wp:simplePos x="0" y="0"/>
             <wp:positionH relativeFrom="page">
               <wp:posOffset>914400</wp:posOffset>
@@ -5997,7 +5979,7 @@
       </w:r>
       <w:r>
         <w:drawing>
-          <wp:anchor distT="0" distB="0" distL="0" distR="0" simplePos="0" relativeHeight="251659264" behindDoc="0" locked="0" layoutInCell="1" allowOverlap="1">
+          <wp:anchor distT="0" distB="0" distL="0" distR="0" simplePos="0" relativeHeight="251660288" behindDoc="0" locked="0" layoutInCell="1" allowOverlap="1">
             <wp:simplePos x="0" y="0"/>
             <wp:positionH relativeFrom="page">
               <wp:posOffset>2185035</wp:posOffset>
@@ -6044,7 +6026,7 @@
       </w:r>
       <w:r>
         <w:drawing>
-          <wp:anchor distT="0" distB="0" distL="0" distR="0" simplePos="0" relativeHeight="251659264" behindDoc="0" locked="0" layoutInCell="1" allowOverlap="1">
+          <wp:anchor distT="0" distB="0" distL="0" distR="0" simplePos="0" relativeHeight="251660288" behindDoc="0" locked="0" layoutInCell="1" allowOverlap="1">
             <wp:simplePos x="0" y="0"/>
             <wp:positionH relativeFrom="page">
               <wp:posOffset>3387090</wp:posOffset>
@@ -6092,7 +6074,7 @@
       </w:r>
       <w:r>
         <w:drawing>
-          <wp:anchor distT="0" distB="0" distL="0" distR="0" simplePos="0" relativeHeight="251659264" behindDoc="0" locked="0" layoutInCell="1" allowOverlap="1">
+          <wp:anchor distT="0" distB="0" distL="0" distR="0" simplePos="0" relativeHeight="251660288" behindDoc="0" locked="0" layoutInCell="1" allowOverlap="1">
             <wp:simplePos x="0" y="0"/>
             <wp:positionH relativeFrom="page">
               <wp:posOffset>914400</wp:posOffset>
@@ -6139,7 +6121,7 @@
       </w:r>
       <w:r>
         <w:drawing>
-          <wp:anchor distT="0" distB="0" distL="0" distR="0" simplePos="0" relativeHeight="251659264" behindDoc="0" locked="0" layoutInCell="1" allowOverlap="1">
+          <wp:anchor distT="0" distB="0" distL="0" distR="0" simplePos="0" relativeHeight="251660288" behindDoc="0" locked="0" layoutInCell="1" allowOverlap="1">
             <wp:simplePos x="0" y="0"/>
             <wp:positionH relativeFrom="page">
               <wp:posOffset>2334895</wp:posOffset>
@@ -6186,7 +6168,7 @@
       </w:r>
       <w:r>
         <w:drawing>
-          <wp:anchor distT="0" distB="0" distL="0" distR="0" simplePos="0" relativeHeight="251659264" behindDoc="0" locked="0" layoutInCell="1" allowOverlap="1">
+          <wp:anchor distT="0" distB="0" distL="0" distR="0" simplePos="0" relativeHeight="251660288" behindDoc="0" locked="0" layoutInCell="1" allowOverlap="1">
             <wp:simplePos x="0" y="0"/>
             <wp:positionH relativeFrom="page">
               <wp:posOffset>3752215</wp:posOffset>
@@ -6233,7 +6215,7 @@
       </w:r>
       <w:r>
         <w:drawing>
-          <wp:anchor distT="0" distB="0" distL="0" distR="0" simplePos="0" relativeHeight="251659264" behindDoc="0" locked="0" layoutInCell="1" allowOverlap="1">
+          <wp:anchor distT="0" distB="0" distL="0" distR="0" simplePos="0" relativeHeight="251660288" behindDoc="0" locked="0" layoutInCell="1" allowOverlap="1">
             <wp:simplePos x="0" y="0"/>
             <wp:positionH relativeFrom="page">
               <wp:posOffset>5356225</wp:posOffset>
@@ -6303,14 +6285,6 @@
           <w:sz w:val="20"/>
         </w:rPr>
       </w:pPr>
-    </w:p>
-    <w:p>
-      <w:pPr>
-        <w:pStyle w:val="8"/>
-        <w:rPr>
-          <w:sz w:val="20"/>
-        </w:rPr>
-      </w:pPr>
       <w:r>
         <w:rPr>
           <w:rFonts w:ascii="SimSun" w:hAnsi="SimSun" w:eastAsia="SimSun" w:cs="SimSun"/>
@@ -6318,13 +6292,69 @@
           <w:szCs w:val="24"/>
         </w:rPr>
         <w:drawing>
-          <wp:anchor distT="0" distB="0" distL="114300" distR="114300" simplePos="0" relativeHeight="251661312" behindDoc="0" locked="0" layoutInCell="1" allowOverlap="1">
+          <wp:anchor distT="0" distB="0" distL="114300" distR="114300" simplePos="0" relativeHeight="251663360" behindDoc="0" locked="0" layoutInCell="1" allowOverlap="1">
             <wp:simplePos x="0" y="0"/>
             <wp:positionH relativeFrom="column">
-              <wp:posOffset>3552825</wp:posOffset>
+              <wp:posOffset>317500</wp:posOffset>
             </wp:positionH>
             <wp:positionV relativeFrom="paragraph">
-              <wp:posOffset>76200</wp:posOffset>
+              <wp:posOffset>20955</wp:posOffset>
+            </wp:positionV>
+            <wp:extent cx="1003300" cy="1007745"/>
+            <wp:effectExtent l="0" t="0" r="0" b="8255"/>
+            <wp:wrapNone/>
+            <wp:docPr id="6" name="Picture 1" descr="IMG_256"/>
+            <wp:cNvGraphicFramePr>
+              <a:graphicFrameLocks xmlns:a="http://schemas.openxmlformats.org/drawingml/2006/main" noChangeAspect="1"/>
+            </wp:cNvGraphicFramePr>
+            <a:graphic xmlns:a="http://schemas.openxmlformats.org/drawingml/2006/main">
+              <a:graphicData uri="http://schemas.openxmlformats.org/drawingml/2006/picture">
+                <pic:pic xmlns:pic="http://schemas.openxmlformats.org/drawingml/2006/picture">
+                  <pic:nvPicPr>
+                    <pic:cNvPr id="6" name="Picture 1" descr="IMG_256"/>
+                    <pic:cNvPicPr>
+                      <a:picLocks noChangeAspect="1"/>
+                    </pic:cNvPicPr>
+                  </pic:nvPicPr>
+                  <pic:blipFill>
+                    <a:blip r:embed="rId14"/>
+                    <a:stretch>
+                      <a:fillRect/>
+                    </a:stretch>
+                  </pic:blipFill>
+                  <pic:spPr>
+                    <a:xfrm>
+                      <a:off x="0" y="0"/>
+                      <a:ext cx="1003300" cy="1007745"/>
+                    </a:xfrm>
+                    <a:prstGeom prst="rect">
+                      <a:avLst/>
+                    </a:prstGeom>
+                    <a:noFill/>
+                    <a:ln w="9525">
+                      <a:noFill/>
+                    </a:ln>
+                  </pic:spPr>
+                </pic:pic>
+              </a:graphicData>
+            </a:graphic>
+          </wp:anchor>
+        </w:drawing>
+      </w:r>
+      <w:r>
+        <w:rPr>
+          <w:rFonts w:ascii="SimSun" w:hAnsi="SimSun" w:eastAsia="SimSun" w:cs="SimSun"/>
+          <w:sz w:val="24"/>
+          <w:szCs w:val="24"/>
+        </w:rPr>
+        <w:drawing>
+          <wp:anchor distT="0" distB="0" distL="114300" distR="114300" simplePos="0" relativeHeight="251662336" behindDoc="0" locked="0" layoutInCell="1" allowOverlap="1">
+            <wp:simplePos x="0" y="0"/>
+            <wp:positionH relativeFrom="column">
+              <wp:posOffset>3971925</wp:posOffset>
+            </wp:positionH>
+            <wp:positionV relativeFrom="paragraph">
+              <wp:posOffset>146050</wp:posOffset>
             </wp:positionV>
             <wp:extent cx="1400810" cy="700405"/>
             <wp:effectExtent l="0" t="0" r="8890" b="4445"/>
@@ -6343,7 +6373,7 @@
                     </pic:cNvPicPr>
                   </pic:nvPicPr>
                   <pic:blipFill>
-                    <a:blip r:embed="rId14"/>
+                    <a:blip r:embed="rId15"/>
                     <a:stretch>
                       <a:fillRect/>
                     </a:stretch>
@@ -6379,24 +6409,23 @@
     <w:p>
       <w:pPr>
         <w:pStyle w:val="8"/>
-        <w:spacing w:before="1"/>
-        <w:rPr>
-          <w:sz w:val="10"/>
+        <w:rPr>
+          <w:sz w:val="20"/>
         </w:rPr>
       </w:pPr>
       <w:r>
         <w:drawing>
-          <wp:anchor distT="0" distB="0" distL="0" distR="0" simplePos="0" relativeHeight="251659264" behindDoc="0" locked="0" layoutInCell="1" allowOverlap="1">
+          <wp:anchor distT="0" distB="0" distL="0" distR="0" simplePos="0" relativeHeight="251660288" behindDoc="0" locked="0" layoutInCell="1" allowOverlap="1">
             <wp:simplePos x="0" y="0"/>
             <wp:positionH relativeFrom="page">
-              <wp:posOffset>2385695</wp:posOffset>
+              <wp:posOffset>2792095</wp:posOffset>
             </wp:positionH>
             <wp:positionV relativeFrom="paragraph">
-              <wp:posOffset>98425</wp:posOffset>
+              <wp:posOffset>47625</wp:posOffset>
             </wp:positionV>
             <wp:extent cx="1125220" cy="480060"/>
             <wp:effectExtent l="0" t="0" r="0" b="0"/>
-            <wp:wrapTopAndBottom/>
+            <wp:wrapNone/>
             <wp:docPr id="17" name="image9.jpeg"/>
             <wp:cNvGraphicFramePr>
               <a:graphicFrameLocks xmlns:a="http://schemas.openxmlformats.org/drawingml/2006/main" noChangeAspect="1"/>
@@ -6411,7 +6440,7 @@
                     </pic:cNvPicPr>
                   </pic:nvPicPr>
                   <pic:blipFill>
-                    <a:blip r:embed="rId15" cstate="print"/>
+                    <a:blip r:embed="rId16" cstate="print"/>
                     <a:stretch>
                       <a:fillRect/>
                     </a:stretch>
@@ -6434,6 +6463,39 @@
     </w:p>
     <w:p>
       <w:pPr>
+        <w:pStyle w:val="8"/>
+        <w:rPr>
+          <w:sz w:val="20"/>
+        </w:rPr>
+      </w:pPr>
+    </w:p>
+    <w:p>
+      <w:pPr>
+        <w:pStyle w:val="8"/>
+        <w:rPr>
+          <w:sz w:val="20"/>
+        </w:rPr>
+      </w:pPr>
+    </w:p>
+    <w:p>
+      <w:pPr>
+        <w:pStyle w:val="8"/>
+        <w:rPr>
+          <w:sz w:val="20"/>
+        </w:rPr>
+      </w:pPr>
+    </w:p>
+    <w:p>
+      <w:pPr>
+        <w:pStyle w:val="8"/>
+        <w:spacing w:before="1"/>
+        <w:rPr>
+          <w:sz w:val="10"/>
+        </w:rPr>
+      </w:pPr>
+    </w:p>
+    <w:p>
+      <w:pPr>
         <w:pStyle w:val="12"/>
         <w:numPr>
           <w:ilvl w:val="0"/>
@@ -6803,6 +6865,42 @@
           <w:tab w:val="left" w:pos="1060"/>
           <w:tab w:val="left" w:pos="1061"/>
         </w:tabs>
+        <w:spacing w:before="8" w:line="256" w:lineRule="auto"/>
+        <w:ind w:right="761"/>
+        <w:rPr>
+          <w:sz w:val="32"/>
+        </w:rPr>
+      </w:pPr>
+      <w:r>
+        <w:rPr>
+          <w:rFonts w:hint="default"/>
+          <w:sz w:val="32"/>
+          <w:lang w:val="en-IN"/>
+        </w:rPr>
+        <w:t>DVC is used for MLO</w:t>
+      </w:r>
+      <w:bookmarkStart w:id="25" w:name="_GoBack"/>
+      <w:bookmarkEnd w:id="25"/>
+      <w:r>
+        <w:rPr>
+          <w:rFonts w:hint="default"/>
+          <w:sz w:val="32"/>
+          <w:lang w:val="en-IN"/>
+        </w:rPr>
+        <w:t>ps tool for Continuous integration</w:t>
+      </w:r>
+    </w:p>
+    <w:p>
+      <w:pPr>
+        <w:pStyle w:val="12"/>
+        <w:numPr>
+          <w:ilvl w:val="0"/>
+          <w:numId w:val="9"/>
+        </w:numPr>
+        <w:tabs>
+          <w:tab w:val="left" w:pos="1060"/>
+          <w:tab w:val="left" w:pos="1061"/>
+        </w:tabs>
         <w:spacing w:before="3" w:line="256" w:lineRule="auto"/>
         <w:ind w:right="916"/>
         <w:rPr>
@@ -7845,7 +7943,7 @@
       </w:pPr>
       <w:r>
         <w:pict>
-          <v:group id="_x0000_s2050" o:spid="_x0000_s2050" o:spt="203" style="position:absolute;left:0pt;margin-left:80.5pt;margin-top:17.45pt;height:213.45pt;width:370.55pt;mso-position-horizontal-relative:page;mso-wrap-distance-bottom:0pt;mso-wrap-distance-top:0pt;z-index:-251651072;mso-width-relative:page;mso-height-relative:page;" coordorigin="1610,349" coordsize="7411,4269">
+          <v:group id="_x0000_s2050" o:spid="_x0000_s2050" o:spt="203" style="position:absolute;left:0pt;margin-left:80.5pt;margin-top:17.45pt;height:213.45pt;width:370.55pt;mso-position-horizontal-relative:page;mso-wrap-distance-bottom:0pt;mso-wrap-distance-top:0pt;z-index:-251650048;mso-width-relative:page;mso-height-relative:page;" coordorigin="1610,349" coordsize="7411,4269">
             <o:lock v:ext="edit"/>
             <v:rect id="_x0000_s2087" o:spid="_x0000_s2087" o:spt="1" style="position:absolute;left:1950;top:675;height:1496;width:182;" fillcolor="#AAAAAA" filled="t" stroked="f" coordsize="21600,21600">
               <v:path/>
@@ -9787,7 +9885,7 @@
       </w:pPr>
       <w:r>
         <w:drawing>
-          <wp:anchor distT="0" distB="0" distL="0" distR="0" simplePos="0" relativeHeight="251659264" behindDoc="0" locked="0" layoutInCell="1" allowOverlap="1">
+          <wp:anchor distT="0" distB="0" distL="0" distR="0" simplePos="0" relativeHeight="251660288" behindDoc="0" locked="0" layoutInCell="1" allowOverlap="1">
             <wp:simplePos x="0" y="0"/>
             <wp:positionH relativeFrom="page">
               <wp:posOffset>1096010</wp:posOffset>
@@ -9812,7 +9910,7 @@
                     </pic:cNvPicPr>
                   </pic:nvPicPr>
                   <pic:blipFill>
-                    <a:blip r:embed="rId16" cstate="print"/>
+                    <a:blip r:embed="rId17" cstate="print"/>
                     <a:stretch>
                       <a:fillRect/>
                     </a:stretch>
@@ -9849,6 +9947,7 @@
       <w:pPr>
         <w:pStyle w:val="2"/>
         <w:numPr>
+          <w:ilvl w:val="0"/>
           <w:numId w:val="0"/>
         </w:numPr>
         <w:tabs>
@@ -9856,9 +9955,9 @@
         </w:tabs>
         <w:ind w:firstLine="260" w:firstLineChars="50"/>
       </w:pPr>
-      <w:bookmarkStart w:id="23" w:name="_bookmark23"/>
+      <w:bookmarkStart w:id="23" w:name="_bookmark24"/>
       <w:bookmarkEnd w:id="23"/>
-      <w:bookmarkStart w:id="24" w:name="_bookmark24"/>
+      <w:bookmarkStart w:id="24" w:name="_bookmark23"/>
       <w:bookmarkEnd w:id="24"/>
       <w:r>
         <w:rPr>
@@ -10035,7 +10134,7 @@
     </w:pPr>
     <w:r>
       <w:pict>
-        <v:rect id="_x0000_s1027" o:spid="_x0000_s1027" o:spt="1" style="position:absolute;left:0pt;margin-left:0pt;margin-top:30.5pt;height:12.25pt;width:53.65pt;mso-position-horizontal-relative:page;mso-position-vertical-relative:page;z-index:-251653120;mso-width-relative:page;mso-height-relative:page;" fillcolor="#F8BD8F" filled="t" stroked="f" coordsize="21600,21600">
+        <v:rect id="_x0000_s1027" o:spid="_x0000_s1027" o:spt="1" style="position:absolute;left:0pt;margin-left:0pt;margin-top:30.5pt;height:12.25pt;width:53.65pt;mso-position-horizontal-relative:page;mso-position-vertical-relative:page;z-index:-251652096;mso-width-relative:page;mso-height-relative:page;" fillcolor="#F8BD8F" filled="t" stroked="f" coordsize="21600,21600">
           <v:path/>
           <v:fill on="t" focussize="0,0"/>
           <v:stroke on="f"/>
@@ -10046,7 +10145,7 @@
     </w:r>
     <w:r>
       <w:pict>
-        <v:rect id="_x0000_s1026" o:spid="_x0000_s1026" o:spt="1" style="position:absolute;left:0pt;margin-left:59.3pt;margin-top:30.5pt;height:12.25pt;width:5.05pt;mso-position-horizontal-relative:page;mso-position-vertical-relative:page;z-index:-251653120;mso-width-relative:page;mso-height-relative:page;" fillcolor="#F8BD8F" filled="t" stroked="f" coordsize="21600,21600">
+        <v:rect id="_x0000_s1026" o:spid="_x0000_s1026" o:spt="1" style="position:absolute;left:0pt;margin-left:59.3pt;margin-top:30.5pt;height:12.25pt;width:5.05pt;mso-position-horizontal-relative:page;mso-position-vertical-relative:page;z-index:-251652096;mso-width-relative:page;mso-height-relative:page;" fillcolor="#F8BD8F" filled="t" stroked="f" coordsize="21600,21600">
           <v:path/>
           <v:fill on="t" focussize="0,0"/>
           <v:stroke on="f"/>
@@ -10057,7 +10156,7 @@
     </w:r>
     <w:r>
       <w:pict>
-        <v:shape id="_x0000_s1025" o:spid="_x0000_s1025" o:spt="202" type="#_x0000_t202" style="position:absolute;left:0pt;margin-left:72.7pt;margin-top:31.05pt;height:13.05pt;width:107.6pt;mso-position-horizontal-relative:page;mso-position-vertical-relative:page;z-index:-251652096;mso-width-relative:page;mso-height-relative:page;" filled="f" stroked="f" coordsize="21600,21600">
+        <v:shape id="_x0000_s1025" o:spid="_x0000_s1025" o:spt="202" type="#_x0000_t202" style="position:absolute;left:0pt;margin-left:72.7pt;margin-top:31.05pt;height:13.05pt;width:107.6pt;mso-position-horizontal-relative:page;mso-position-vertical-relative:page;z-index:-251651072;mso-width-relative:page;mso-height-relative:page;" filled="f" stroked="f" coordsize="21600,21600">
           <v:path/>
           <v:fill on="f" focussize="0,0"/>
           <v:stroke on="f" joinstyle="miter"/>

</xml_diff>